<commit_message>
Updated directions for Part 2 of lab 6
Minor update the directions for Part 2, the start of lab 7.
</commit_message>
<xml_diff>
--- a/Lab 6 - Arrays I.docx
+++ b/Lab 6 - Arrays I.docx
@@ -150,21 +150,12 @@
         </w:rPr>
         <w:t xml:space="preserve">.java. </w:t>
       </w:r>
-      <w:proofErr w:type="spellStart"/>
-      <w:r>
-        <w:rPr>
-          <w:rFonts w:ascii="TimesNewRomanPSMT" w:hAnsi="TimesNewRomanPSMT"/>
-          <w:szCs w:val="32"/>
-        </w:rPr>
-        <w:t>It</w:t>
-      </w:r>
-      <w:proofErr w:type="spellEnd"/>
-      <w:r>
-        <w:rPr>
-          <w:rFonts w:ascii="TimesNewRomanPSMT" w:hAnsi="TimesNewRomanPSMT"/>
-          <w:szCs w:val="32"/>
-        </w:rPr>
-        <w:t xml:space="preserve"> first prompts the user for the size of an array to create</w:t>
+      <w:r>
+        <w:rPr>
+          <w:rFonts w:ascii="TimesNewRomanPSMT" w:hAnsi="TimesNewRomanPSMT"/>
+          <w:szCs w:val="32"/>
+        </w:rPr>
+        <w:t>It first prompts the user for the size of an array to create</w:t>
       </w:r>
       <w:r>
         <w:rPr>
@@ -1573,7 +1564,21 @@
           <w:rFonts w:ascii="TimesNewRomanPSMT" w:hAnsi="TimesNewRomanPSMT"/>
           <w:szCs w:val="32"/>
         </w:rPr>
-        <w:t xml:space="preserve"> on </w:t>
+        <w:t xml:space="preserve"> </w:t>
+      </w:r>
+      <w:r>
+        <w:rPr>
+          <w:rFonts w:ascii="TimesNewRomanPSMT" w:hAnsi="TimesNewRomanPSMT"/>
+          <w:szCs w:val="32"/>
+        </w:rPr>
+        <w:t>i</w:t>
+      </w:r>
+      <w:r>
+        <w:rPr>
+          <w:rFonts w:ascii="TimesNewRomanPSMT" w:hAnsi="TimesNewRomanPSMT"/>
+          <w:szCs w:val="32"/>
+        </w:rPr>
+        <w:t xml:space="preserve">n </w:t>
       </w:r>
       <w:r>
         <w:rPr>
@@ -1629,7 +1634,21 @@
           <w:rFonts w:ascii="TimesNewRomanPSMT" w:hAnsi="TimesNewRomanPSMT"/>
           <w:szCs w:val="32"/>
         </w:rPr>
-        <w:t xml:space="preserve">nd download the </w:t>
+        <w:t xml:space="preserve">nd </w:t>
+      </w:r>
+      <w:r>
+        <w:rPr>
+          <w:rFonts w:ascii="TimesNewRomanPSMT" w:hAnsi="TimesNewRomanPSMT"/>
+          <w:szCs w:val="32"/>
+        </w:rPr>
+        <w:t xml:space="preserve">access </w:t>
+      </w:r>
+      <w:r>
+        <w:rPr>
+          <w:rFonts w:ascii="TimesNewRomanPSMT" w:hAnsi="TimesNewRomanPSMT"/>
+          <w:szCs w:val="32"/>
+        </w:rPr>
+        <w:t xml:space="preserve">the </w:t>
       </w:r>
       <w:r>
         <w:rPr>
@@ -1657,32 +1676,7 @@
           <w:rFonts w:ascii="TimesNewRomanPSMT" w:hAnsi="TimesNewRomanPSMT"/>
           <w:szCs w:val="32"/>
         </w:rPr>
-        <w:t xml:space="preserve"> (</w:t>
-      </w:r>
-      <w:r>
-        <w:rPr>
-          <w:rStyle w:val="Computer"/>
-        </w:rPr>
-        <w:t>lab</w:t>
-      </w:r>
-      <w:r>
-        <w:rPr>
-          <w:rStyle w:val="Computer"/>
-        </w:rPr>
-        <w:t>7</w:t>
-      </w:r>
-      <w:r>
-        <w:rPr>
-          <w:rStyle w:val="Computer"/>
-        </w:rPr>
-        <w:t>.zip</w:t>
-      </w:r>
-      <w:r>
-        <w:rPr>
-          <w:rFonts w:ascii="TimesNewRomanPSMT" w:hAnsi="TimesNewRomanPSMT"/>
-          <w:szCs w:val="32"/>
-        </w:rPr>
-        <w:t xml:space="preserve">). Unzip the </w:t>
+        <w:t xml:space="preserve">. Unzip the </w:t>
       </w:r>
       <w:r>
         <w:rPr>

</xml_diff>